<commit_message>
update aufgabe 3, vetter
</commit_message>
<xml_diff>
--- a/DSV_Vetter/Übung 3/K02p_PraktischeÜbung03(DigitaleSpektralanalyse).docx
+++ b/DSV_Vetter/Übung 3/K02p_PraktischeÜbung03(DigitaleSpektralanalyse).docx
@@ -1325,14 +1325,16 @@
                 <w:rFonts w:ascii="Consolas" w:hAnsi="Consolas"/>
                 <w:sz w:val="16"/>
                 <w:szCs w:val="16"/>
-              </w:rPr>
-            </w:pPr>
-            <w:r>
-              <w:rPr>
-                <w:rFonts w:ascii="Consolas" w:hAnsi="Consolas" w:cs="Consolas"/>
-                <w:color w:val="000000"/>
-                <w:sz w:val="16"/>
-                <w:szCs w:val="16"/>
+                <w:lang w:val="fr-CH"/>
+              </w:rPr>
+            </w:pPr>
+            <w:r>
+              <w:rPr>
+                <w:rFonts w:ascii="Consolas" w:hAnsi="Consolas" w:cs="Consolas"/>
+                <w:color w:val="000000"/>
+                <w:sz w:val="16"/>
+                <w:szCs w:val="16"/>
+                <w:lang w:val="fr-CH"/>
               </w:rPr>
               <w:t xml:space="preserve">x = sin(2*pi*f0*t);               </w:t>
             </w:r>
@@ -1342,6 +1344,7 @@
                 <w:color w:val="228B22"/>
                 <w:sz w:val="16"/>
                 <w:szCs w:val="16"/>
+                <w:lang w:val="fr-CH"/>
               </w:rPr>
               <w:t>% Sinus</w:t>
             </w:r>
@@ -1356,6 +1359,7 @@
                 <w:rFonts w:ascii="Consolas" w:hAnsi="Consolas"/>
                 <w:sz w:val="16"/>
                 <w:szCs w:val="16"/>
+                <w:lang w:val="fr-CH"/>
               </w:rPr>
             </w:pPr>
             <w:r>
@@ -1364,6 +1368,7 @@
                 <w:color w:val="228B22"/>
                 <w:sz w:val="16"/>
                 <w:szCs w:val="16"/>
+                <w:lang w:val="fr-CH"/>
               </w:rPr>
               <w:t xml:space="preserve"> </w:t>
             </w:r>
@@ -1822,14 +1827,16 @@
                 <w:rFonts w:ascii="Consolas" w:hAnsi="Consolas"/>
                 <w:sz w:val="16"/>
                 <w:szCs w:val="16"/>
-              </w:rPr>
-            </w:pPr>
-            <w:r>
-              <w:rPr>
-                <w:rFonts w:ascii="Consolas" w:hAnsi="Consolas" w:cs="Consolas"/>
-                <w:color w:val="000000"/>
-                <w:sz w:val="16"/>
-                <w:szCs w:val="16"/>
+                <w:lang w:val="en-US"/>
+              </w:rPr>
+            </w:pPr>
+            <w:r>
+              <w:rPr>
+                <w:rFonts w:ascii="Consolas" w:hAnsi="Consolas" w:cs="Consolas"/>
+                <w:color w:val="000000"/>
+                <w:sz w:val="16"/>
+                <w:szCs w:val="16"/>
+                <w:lang w:val="en-US"/>
               </w:rPr>
               <w:t>xlabel(</w:t>
             </w:r>
@@ -1839,6 +1846,7 @@
                 <w:color w:val="A020F0"/>
                 <w:sz w:val="16"/>
                 <w:szCs w:val="16"/>
+                <w:lang w:val="en-US"/>
               </w:rPr>
               <w:t>'Frequenz [Hz]'</w:t>
             </w:r>
@@ -1848,6 +1856,7 @@
                 <w:color w:val="000000"/>
                 <w:sz w:val="16"/>
                 <w:szCs w:val="16"/>
+                <w:lang w:val="en-US"/>
               </w:rPr>
               <w:t>);</w:t>
             </w:r>
@@ -1862,14 +1871,16 @@
                 <w:rFonts w:ascii="Consolas" w:hAnsi="Consolas"/>
                 <w:sz w:val="16"/>
                 <w:szCs w:val="16"/>
-              </w:rPr>
-            </w:pPr>
-            <w:r>
-              <w:rPr>
-                <w:rFonts w:ascii="Consolas" w:hAnsi="Consolas" w:cs="Consolas"/>
-                <w:color w:val="000000"/>
-                <w:sz w:val="16"/>
-                <w:szCs w:val="16"/>
+                <w:lang w:val="en-US"/>
+              </w:rPr>
+            </w:pPr>
+            <w:r>
+              <w:rPr>
+                <w:rFonts w:ascii="Consolas" w:hAnsi="Consolas" w:cs="Consolas"/>
+                <w:color w:val="000000"/>
+                <w:sz w:val="16"/>
+                <w:szCs w:val="16"/>
+                <w:lang w:val="en-US"/>
               </w:rPr>
               <w:t>ylabel(</w:t>
             </w:r>
@@ -1879,6 +1890,7 @@
                 <w:color w:val="A020F0"/>
                 <w:sz w:val="16"/>
                 <w:szCs w:val="16"/>
+                <w:lang w:val="en-US"/>
               </w:rPr>
               <w:t>'Amplitude [dB]'</w:t>
             </w:r>
@@ -1888,6 +1900,7 @@
                 <w:color w:val="000000"/>
                 <w:sz w:val="16"/>
                 <w:szCs w:val="16"/>
+                <w:lang w:val="en-US"/>
               </w:rPr>
               <w:t>);</w:t>
             </w:r>
@@ -1902,14 +1915,16 @@
                 <w:rFonts w:ascii="Consolas" w:hAnsi="Consolas"/>
                 <w:sz w:val="16"/>
                 <w:szCs w:val="16"/>
-              </w:rPr>
-            </w:pPr>
-            <w:r>
-              <w:rPr>
-                <w:rFonts w:ascii="Consolas" w:hAnsi="Consolas" w:cs="Consolas"/>
-                <w:color w:val="000000"/>
-                <w:sz w:val="16"/>
-                <w:szCs w:val="16"/>
+                <w:lang w:val="en-US"/>
+              </w:rPr>
+            </w:pPr>
+            <w:r>
+              <w:rPr>
+                <w:rFonts w:ascii="Consolas" w:hAnsi="Consolas" w:cs="Consolas"/>
+                <w:color w:val="000000"/>
+                <w:sz w:val="16"/>
+                <w:szCs w:val="16"/>
+                <w:lang w:val="en-US"/>
               </w:rPr>
               <w:t xml:space="preserve"> </w:t>
             </w:r>
@@ -4750,7 +4765,15 @@
     </w:p>
     <w:p>
       <w:r>
-        <w:t xml:space="preserve">Das Signal wird mittels pwelch Funktion (welche später parametrisiert wird) im Leistungsdichtespektrum dargestellt. Danach wird der Maximalwert gesucht und die Frequenz an dieser Stelle berechnet. </w:t>
+        <w:t xml:space="preserve">Das Signal wird mittels pwelch </w:t>
+      </w:r>
+      <w:r>
+        <w:t xml:space="preserve">(PSD: power spectral density) </w:t>
+      </w:r>
+      <w:bookmarkStart w:id="0" w:name="_GoBack"/>
+      <w:bookmarkEnd w:id="0"/>
+      <w:r>
+        <w:t xml:space="preserve">Funktion (welche später parametrisiert wird) im Leistungsdichtespektrum dargestellt. Danach wird der Maximalwert gesucht und die Frequenz an dieser Stelle berechnet. </w:t>
       </w:r>
     </w:p>
     <w:p>
@@ -5047,16 +5070,16 @@
                 <w:rFonts w:ascii="Consolas" w:hAnsi="Consolas"/>
                 <w:sz w:val="16"/>
                 <w:szCs w:val="16"/>
-                <w:lang w:val="fr-CH"/>
-              </w:rPr>
-            </w:pPr>
-            <w:r>
-              <w:rPr>
-                <w:rFonts w:ascii="Consolas" w:hAnsi="Consolas" w:cs="Consolas"/>
-                <w:color w:val="000000"/>
-                <w:sz w:val="16"/>
-                <w:szCs w:val="16"/>
-                <w:lang w:val="fr-CH"/>
+                <w:lang w:val="en-US"/>
+              </w:rPr>
+            </w:pPr>
+            <w:r>
+              <w:rPr>
+                <w:rFonts w:ascii="Consolas" w:hAnsi="Consolas" w:cs="Consolas"/>
+                <w:color w:val="000000"/>
+                <w:sz w:val="16"/>
+                <w:szCs w:val="16"/>
+                <w:lang w:val="en-US"/>
               </w:rPr>
               <w:t>windowlength = 512;</w:t>
             </w:r>
@@ -5154,6 +5177,7 @@
                 <w:szCs w:val="16"/>
                 <w:lang w:val="en-US"/>
               </w:rPr>
+              <w:lastRenderedPageBreak/>
               <w:t>tic</w:t>
             </w:r>
           </w:p>
@@ -5178,7 +5202,6 @@
                 <w:szCs w:val="16"/>
                 <w:lang w:val="en-US"/>
               </w:rPr>
-              <w:lastRenderedPageBreak/>
               <w:t>peakvalue = zeros(100,1);</w:t>
             </w:r>
           </w:p>
@@ -5430,16 +5453,16 @@
                 <w:rFonts w:ascii="Consolas" w:hAnsi="Consolas"/>
                 <w:sz w:val="16"/>
                 <w:szCs w:val="16"/>
-                <w:lang w:val="fr-CH"/>
-              </w:rPr>
-            </w:pPr>
-            <w:r>
-              <w:rPr>
-                <w:rFonts w:ascii="Consolas" w:hAnsi="Consolas" w:cs="Consolas"/>
-                <w:color w:val="000000"/>
-                <w:sz w:val="16"/>
-                <w:szCs w:val="16"/>
-                <w:lang w:val="fr-CH"/>
+                <w:lang w:val="en-US"/>
+              </w:rPr>
+            </w:pPr>
+            <w:r>
+              <w:rPr>
+                <w:rFonts w:ascii="Consolas" w:hAnsi="Consolas" w:cs="Consolas"/>
+                <w:color w:val="000000"/>
+                <w:sz w:val="16"/>
+                <w:szCs w:val="16"/>
+                <w:lang w:val="en-US"/>
               </w:rPr>
               <w:t>figure</w:t>
             </w:r>
@@ -5728,19 +5751,7 @@
         <w:t>Wie viel</w:t>
       </w:r>
       <w:r>
-        <w:t xml:space="preserve"> das Fenster überlappt. Da haben wir 2/3 der Fensterbreite </w:t>
-      </w:r>
-      <w:r>
-        <w:t>(</w:t>
-      </w:r>
-      <w:r>
-        <w:t>3</w:t>
-      </w:r>
-      <w:r>
-        <w:t>41)</w:t>
-      </w:r>
-      <w:r>
-        <w:t xml:space="preserve"> gewählt. </w:t>
+        <w:t xml:space="preserve"> das Fenster überlappt. Da haben wir 2/3 der Fensterbreite (341) gewählt. </w:t>
       </w:r>
     </w:p>
     <w:p>
@@ -5810,8 +5821,6 @@
       <w:r>
         <w:t>Wir können sagen, dass der Algorithmus gut funktioniert und wir mit der Methode der Leistungsdichteschätzung viel bessere Resultate erzeugen, als mittels fft.</w:t>
       </w:r>
-      <w:bookmarkStart w:id="0" w:name="_GoBack"/>
-      <w:bookmarkEnd w:id="0"/>
     </w:p>
     <w:sectPr>
       <w:headerReference w:type="default" r:id="rId21"/>
@@ -5894,7 +5903,7 @@
         <w:noProof/>
         <w:szCs w:val="20"/>
       </w:rPr>
-      <w:t>8</w:t>
+      <w:t>7</w:t>
     </w:r>
     <w:r>
       <w:rPr>
@@ -6220,7 +6229,7 @@
         <v:path o:extrusionok="f" gradientshapeok="t" o:connecttype="rect"/>
         <o:lock v:ext="edit" aspectratio="t"/>
       </v:shapetype>
-      <v:shape id="_x0000_i1031" type="#_x0000_t75" style="width:12.75pt;height:12.75pt;visibility:visible;mso-wrap-style:square" o:bullet="t">
+      <v:shape id="_x0000_i1027" type="#_x0000_t75" style="width:12.75pt;height:12.75pt;visibility:visible;mso-wrap-style:square" o:bullet="t">
         <v:imagedata r:id="rId1" o:title=""/>
       </v:shape>
     </w:pict>
@@ -9278,7 +9287,7 @@
 </file>
 
 <file path=customXml/itemProps1.xml><?xml version="1.0" encoding="utf-8"?>
-<ds:datastoreItem xmlns:ds="http://schemas.openxmlformats.org/officeDocument/2006/customXml" ds:itemID="{F7F2AE1B-A5A3-446E-9954-307F4CCEDCF3}">
+<ds:datastoreItem xmlns:ds="http://schemas.openxmlformats.org/officeDocument/2006/customXml" ds:itemID="{581C904A-C65A-4A29-A478-13971AA3EFBC}">
   <ds:schemaRefs>
     <ds:schemaRef ds:uri="http://schemas.openxmlformats.org/officeDocument/2006/bibliography"/>
   </ds:schemaRefs>

</xml_diff>